<commit_message>
Le rapport est prêt ;)
</commit_message>
<xml_diff>
--- a/Rapport-ApprentissageNonSupervise.docx
+++ b/Rapport-ApprentissageNonSupervise.docx
@@ -1411,13 +1411,13 @@
         <mc:AlternateContent>
           <mc:Choice Requires="wps">
             <w:drawing>
-              <wp:anchor distT="0" distB="0" distL="114300" distR="114300" simplePos="0" relativeHeight="251665408" behindDoc="0" locked="0" layoutInCell="1" allowOverlap="1" wp14:anchorId="2C495C31" wp14:editId="58172E69">
+              <wp:anchor distT="0" distB="0" distL="114300" distR="114300" simplePos="0" relativeHeight="251665408" behindDoc="0" locked="0" layoutInCell="1" allowOverlap="1" wp14:anchorId="2C495C31" wp14:editId="4CAED45E">
                 <wp:simplePos x="0" y="0"/>
                 <wp:positionH relativeFrom="column">
-                  <wp:posOffset>-30430</wp:posOffset>
+                  <wp:posOffset>-29845</wp:posOffset>
                 </wp:positionH>
                 <wp:positionV relativeFrom="paragraph">
-                  <wp:posOffset>3081655</wp:posOffset>
+                  <wp:posOffset>3543992</wp:posOffset>
                 </wp:positionV>
                 <wp:extent cx="5903843" cy="308113"/>
                 <wp:effectExtent l="0" t="0" r="1905" b="0"/>
@@ -1465,7 +1465,7 @@
           </mc:Choice>
           <mc:Fallback>
             <w:pict>
-              <v:shape w14:anchorId="2C495C31" id="Zone de texte 24" o:spid="_x0000_s1028" type="#_x0000_t202" style="position:absolute;margin-left:-2.4pt;margin-top:242.65pt;width:464.85pt;height:24.25pt;z-index:251665408;visibility:visible;mso-wrap-style:square;mso-width-percent:0;mso-wrap-distance-left:9pt;mso-wrap-distance-top:0;mso-wrap-distance-right:9pt;mso-wrap-distance-bottom:0;mso-position-horizontal:absolute;mso-position-horizontal-relative:text;mso-position-vertical:absolute;mso-position-vertical-relative:text;mso-width-percent:0;mso-width-relative:margin;v-text-anchor:top" o:gfxdata="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" fillcolor="white [3201]" stroked="f" strokeweight=".5pt">
+              <v:shape w14:anchorId="2C495C31" id="Zone de texte 24" o:spid="_x0000_s1028" type="#_x0000_t202" style="position:absolute;margin-left:-2.35pt;margin-top:279.05pt;width:464.85pt;height:24.25pt;z-index:251665408;visibility:visible;mso-wrap-style:square;mso-width-percent:0;mso-wrap-distance-left:9pt;mso-wrap-distance-top:0;mso-wrap-distance-right:9pt;mso-wrap-distance-bottom:0;mso-position-horizontal:absolute;mso-position-horizontal-relative:text;mso-position-vertical:absolute;mso-position-vertical-relative:text;mso-width-percent:0;mso-width-relative:margin;v-text-anchor:top" o:gfxdata="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" fillcolor="white [3201]" stroked="f" strokeweight=".5pt">
                 <v:textbox>
                   <w:txbxContent>
                     <w:p/>
@@ -1535,7 +1535,7 @@
           <w:r>
             <w:fldChar w:fldCharType="separate"/>
           </w:r>
-          <w:hyperlink w:anchor="_Toc115790959" w:history="1">
+          <w:hyperlink w:anchor="_Toc115792236" w:history="1">
             <w:r>
               <w:rPr>
                 <w:rStyle w:val="Lienhypertexte"/>
@@ -1560,7 +1560,7 @@
                 <w:rStyle w:val="Lienhypertexte"/>
                 <w:noProof/>
               </w:rPr>
-              <w:t>La</w:t>
+              <w:t>Le Clustering</w:t>
             </w:r>
             <w:r>
               <w:rPr>
@@ -1581,7 +1581,101 @@
                 <w:noProof/>
                 <w:webHidden/>
               </w:rPr>
-              <w:instrText xml:space="preserve"> PAGEREF _Toc115790959 \h </w:instrText>
+              <w:instrText xml:space="preserve"> PAGEREF _Toc115792236 \h </w:instrText>
+            </w:r>
+            <w:r>
+              <w:rPr>
+                <w:noProof/>
+                <w:webHidden/>
+              </w:rPr>
+            </w:r>
+            <w:r>
+              <w:rPr>
+                <w:noProof/>
+                <w:webHidden/>
+              </w:rPr>
+              <w:fldChar w:fldCharType="separate"/>
+            </w:r>
+            <w:r>
+              <w:rPr>
+                <w:noProof/>
+                <w:webHidden/>
+              </w:rPr>
+              <w:t>1</w:t>
+            </w:r>
+            <w:r>
+              <w:rPr>
+                <w:noProof/>
+                <w:webHidden/>
+              </w:rPr>
+              <w:fldChar w:fldCharType="end"/>
+            </w:r>
+          </w:hyperlink>
+        </w:p>
+        <w:p>
+          <w:pPr>
+            <w:pStyle w:val="TM2"/>
+            <w:tabs>
+              <w:tab w:val="left" w:pos="720"/>
+              <w:tab w:val="right" w:leader="dot" w:pos="9056"/>
+            </w:tabs>
+            <w:rPr>
+              <w:rFonts w:eastAsiaTheme="minorEastAsia" w:cstheme="minorBidi"/>
+              <w:b w:val="0"/>
+              <w:bCs w:val="0"/>
+              <w:noProof/>
+              <w:sz w:val="24"/>
+              <w:szCs w:val="24"/>
+            </w:rPr>
+          </w:pPr>
+          <w:hyperlink w:anchor="_Toc115792237" w:history="1">
+            <w:r>
+              <w:rPr>
+                <w:rStyle w:val="Lienhypertexte"/>
+                <w:noProof/>
+                <w:lang w:val="en-US"/>
+              </w:rPr>
+              <w:t>1.</w:t>
+            </w:r>
+            <w:r>
+              <w:rPr>
+                <w:rFonts w:eastAsiaTheme="minorEastAsia" w:cstheme="minorBidi"/>
+                <w:b w:val="0"/>
+                <w:bCs w:val="0"/>
+                <w:noProof/>
+                <w:sz w:val="24"/>
+                <w:szCs w:val="24"/>
+              </w:rPr>
+              <w:tab/>
+            </w:r>
+            <w:r>
+              <w:rPr>
+                <w:rStyle w:val="Lienhypertexte"/>
+                <w:noProof/>
+                <w:lang w:val="en-US"/>
+              </w:rPr>
+              <w:t>Clustering k-Means et k- Medoids</w:t>
+            </w:r>
+            <w:r>
+              <w:rPr>
+                <w:noProof/>
+                <w:webHidden/>
+              </w:rPr>
+              <w:tab/>
+            </w:r>
+            <w:r>
+              <w:rPr>
+                <w:noProof/>
+                <w:webHidden/>
+              </w:rPr>
+              <w:fldChar w:fldCharType="begin"/>
+            </w:r>
+            <w:r>
+              <w:rPr>
+                <w:noProof/>
+                <w:webHidden/>
+              </w:rPr>
+              <w:instrText xml:space="preserve"> PAGEREF _Toc115792237 \h </w:instrText>
             </w:r>
             <w:r>
               <w:rPr>
@@ -1624,7 +1718,7 @@
               <w:noProof/>
             </w:rPr>
           </w:pPr>
-          <w:hyperlink w:anchor="_Toc115790960" w:history="1">
+          <w:hyperlink w:anchor="_Toc115792238" w:history="1">
             <w:r>
               <w:rPr>
                 <w:rStyle w:val="Lienhypertexte"/>
@@ -1651,7 +1745,7 @@
                 <w:noProof/>
                 <w:webHidden/>
               </w:rPr>
-              <w:instrText xml:space="preserve"> PAGEREF _Toc115790960 \h </w:instrText>
+              <w:instrText xml:space="preserve"> PAGEREF _Toc115792238 \h </w:instrText>
             </w:r>
             <w:r>
               <w:rPr>
@@ -1736,86 +1830,13 @@
         <mc:AlternateContent>
           <mc:Choice Requires="wps">
             <w:drawing>
-              <wp:anchor distT="0" distB="0" distL="114300" distR="114300" simplePos="0" relativeHeight="251671552" behindDoc="0" locked="0" layoutInCell="1" allowOverlap="1" wp14:anchorId="006B54D9" wp14:editId="281E350F">
-                <wp:simplePos x="0" y="0"/>
-                <wp:positionH relativeFrom="column">
-                  <wp:posOffset>-50800</wp:posOffset>
-                </wp:positionH>
-                <wp:positionV relativeFrom="paragraph">
-                  <wp:posOffset>7568109</wp:posOffset>
-                </wp:positionV>
-                <wp:extent cx="5903843" cy="308113"/>
-                <wp:effectExtent l="0" t="0" r="1905" b="0"/>
-                <wp:wrapNone/>
-                <wp:docPr id="3" name="Zone de texte 3"/>
-                <wp:cNvGraphicFramePr/>
-                <a:graphic xmlns:a="http://schemas.openxmlformats.org/drawingml/2006/main">
-                  <a:graphicData uri="http://schemas.microsoft.com/office/word/2010/wordprocessingShape">
-                    <wps:wsp>
-                      <wps:cNvSpPr txBox="1"/>
-                      <wps:spPr>
-                        <a:xfrm>
-                          <a:off x="0" y="0"/>
-                          <a:ext cx="5903843" cy="308113"/>
-                        </a:xfrm>
-                        <a:prstGeom prst="rect">
-                          <a:avLst/>
-                        </a:prstGeom>
-                        <a:solidFill>
-                          <a:schemeClr val="lt1"/>
-                        </a:solidFill>
-                        <a:ln w="6350">
-                          <a:noFill/>
-                        </a:ln>
-                      </wps:spPr>
-                      <wps:txbx>
-                        <w:txbxContent>
-                          <w:p/>
-                        </w:txbxContent>
-                      </wps:txbx>
-                      <wps:bodyPr rot="0" spcFirstLastPara="0" vertOverflow="overflow" horzOverflow="overflow" vert="horz" wrap="square" lIns="91440" tIns="45720" rIns="91440" bIns="45720" numCol="1" spcCol="0" rtlCol="0" fromWordArt="0" anchor="t" anchorCtr="0" forceAA="0" compatLnSpc="1">
-                        <a:prstTxWarp prst="textNoShape">
-                          <a:avLst/>
-                        </a:prstTxWarp>
-                        <a:noAutofit/>
-                      </wps:bodyPr>
-                    </wps:wsp>
-                  </a:graphicData>
-                </a:graphic>
-                <wp14:sizeRelH relativeFrom="margin">
-                  <wp14:pctWidth>0</wp14:pctWidth>
-                </wp14:sizeRelH>
-              </wp:anchor>
-            </w:drawing>
-          </mc:Choice>
-          <mc:Fallback>
-            <w:pict>
-              <v:shape w14:anchorId="006B54D9" id="Zone de texte 3" o:spid="_x0000_s1029" type="#_x0000_t202" style="position:absolute;margin-left:-4pt;margin-top:595.9pt;width:464.85pt;height:24.25pt;z-index:251671552;visibility:visible;mso-wrap-style:square;mso-width-percent:0;mso-wrap-distance-left:9pt;mso-wrap-distance-top:0;mso-wrap-distance-right:9pt;mso-wrap-distance-bottom:0;mso-position-horizontal:absolute;mso-position-horizontal-relative:text;mso-position-vertical:absolute;mso-position-vertical-relative:text;mso-width-percent:0;mso-width-relative:margin;v-text-anchor:top" o:gfxdata="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" fillcolor="white [3201]" stroked="f" strokeweight=".5pt">
-                <v:textbox>
-                  <w:txbxContent>
-                    <w:p/>
-                  </w:txbxContent>
-                </v:textbox>
-              </v:shape>
-            </w:pict>
-          </mc:Fallback>
-        </mc:AlternateContent>
-      </w:r>
-      <w:r>
-        <w:rPr>
-          <w:noProof/>
-          <w:lang w:val="en-US"/>
-        </w:rPr>
-        <mc:AlternateContent>
-          <mc:Choice Requires="wps">
-            <w:drawing>
-              <wp:anchor distT="0" distB="0" distL="114300" distR="114300" simplePos="0" relativeHeight="251669504" behindDoc="0" locked="0" layoutInCell="1" allowOverlap="1" wp14:anchorId="75399939" wp14:editId="0CB0B772">
+              <wp:anchor distT="0" distB="0" distL="114300" distR="114300" simplePos="0" relativeHeight="251669504" behindDoc="0" locked="0" layoutInCell="1" allowOverlap="1" wp14:anchorId="75399939" wp14:editId="736B034A">
                 <wp:simplePos x="0" y="0"/>
                 <wp:positionH relativeFrom="column">
                   <wp:posOffset>-46355</wp:posOffset>
                 </wp:positionH>
                 <wp:positionV relativeFrom="paragraph">
-                  <wp:posOffset>8382128</wp:posOffset>
+                  <wp:posOffset>8608031</wp:posOffset>
                 </wp:positionV>
                 <wp:extent cx="5903595" cy="307975"/>
                 <wp:effectExtent l="0" t="0" r="1905" b="0"/>
@@ -1863,7 +1884,7 @@
           </mc:Choice>
           <mc:Fallback>
             <w:pict>
-              <v:shape w14:anchorId="75399939" id="Zone de texte 169" o:spid="_x0000_s1030" type="#_x0000_t202" style="position:absolute;margin-left:-3.65pt;margin-top:660pt;width:464.85pt;height:24.25pt;z-index:251669504;visibility:visible;mso-wrap-style:square;mso-width-percent:0;mso-wrap-distance-left:9pt;mso-wrap-distance-top:0;mso-wrap-distance-right:9pt;mso-wrap-distance-bottom:0;mso-position-horizontal:absolute;mso-position-horizontal-relative:text;mso-position-vertical:absolute;mso-position-vertical-relative:text;mso-width-percent:0;mso-width-relative:margin;v-text-anchor:top" o:gfxdata="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" fillcolor="white [3201]" stroked="f" strokeweight=".5pt">
+              <v:shape w14:anchorId="75399939" id="Zone de texte 169" o:spid="_x0000_s1029" type="#_x0000_t202" style="position:absolute;margin-left:-3.65pt;margin-top:677.8pt;width:464.85pt;height:24.25pt;z-index:251669504;visibility:visible;mso-wrap-style:square;mso-width-percent:0;mso-wrap-distance-left:9pt;mso-wrap-distance-top:0;mso-wrap-distance-right:9pt;mso-wrap-distance-bottom:0;mso-position-horizontal:absolute;mso-position-horizontal-relative:text;mso-position-vertical:absolute;mso-position-vertical-relative:text;mso-width-percent:0;mso-width-relative:margin;v-text-anchor:top" o:gfxdata="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" fillcolor="white [3201]" stroked="f" strokeweight=".5pt">
                 <v:textbox>
                   <w:txbxContent>
                     <w:p/>
@@ -1877,30 +1898,6 @@
     </w:p>
     <w:p>
       <w:pPr>
-        <w:pStyle w:val="Titre1"/>
-        <w:numPr>
-          <w:ilvl w:val="0"/>
-          <w:numId w:val="2"/>
-        </w:numPr>
-        <w:jc w:val="both"/>
-      </w:pPr>
-      <w:bookmarkStart w:id="0" w:name="_Toc115790959"/>
-      <w:r>
-        <w:lastRenderedPageBreak/>
-        <w:t>La</w:t>
-      </w:r>
-      <w:bookmarkEnd w:id="0"/>
-      <w:r>
-        <w:t xml:space="preserve"> </w:t>
-      </w:r>
-    </w:p>
-    <w:p>
-      <w:pPr>
-        <w:jc w:val="both"/>
-      </w:pPr>
-    </w:p>
-    <w:p>
-      <w:pPr>
         <w:jc w:val="both"/>
         <w:rPr>
           <w:rFonts w:asciiTheme="minorHAnsi" w:hAnsiTheme="minorHAnsi" w:cstheme="minorHAnsi"/>
@@ -1912,6 +1909,7 @@
           <w:szCs w:val="32"/>
         </w:rPr>
       </w:pPr>
+      <w:bookmarkStart w:id="0" w:name="_Toc115792236"/>
       <w:r>
         <w:rPr>
           <w:rFonts w:asciiTheme="minorHAnsi" w:hAnsiTheme="minorHAnsi" w:cstheme="minorHAnsi"/>
@@ -1922,322 +1920,465 @@
           <w:sz w:val="32"/>
           <w:szCs w:val="32"/>
         </w:rPr>
-        <w:t xml:space="preserve">Conclusion : </w:t>
+        <w:lastRenderedPageBreak/>
+        <w:t>Introduction</w:t>
+      </w:r>
+      <w:r>
+        <w:rPr>
+          <w:rFonts w:asciiTheme="minorHAnsi" w:hAnsiTheme="minorHAnsi" w:cstheme="minorHAnsi"/>
+          <w:b/>
+          <w:bCs/>
+          <w:i/>
+          <w:iCs/>
+          <w:sz w:val="32"/>
+          <w:szCs w:val="32"/>
+        </w:rPr>
+        <w:t xml:space="preserve"> : </w:t>
       </w:r>
     </w:p>
     <w:p>
       <w:pPr>
+        <w:pStyle w:val="Titre1"/>
+        <w:jc w:val="both"/>
+        <w:rPr>
+          <w:rFonts w:asciiTheme="minorHAnsi" w:hAnsiTheme="minorHAnsi" w:cstheme="minorHAnsi"/>
+          <w:b w:val="0"/>
+          <w:bCs/>
+          <w:color w:val="auto"/>
+          <w:sz w:val="24"/>
+          <w:szCs w:val="24"/>
+        </w:rPr>
+      </w:pPr>
+      <w:r>
+        <w:rPr>
+          <w:rFonts w:asciiTheme="minorHAnsi" w:hAnsiTheme="minorHAnsi" w:cstheme="minorHAnsi"/>
+          <w:b w:val="0"/>
+          <w:bCs/>
+          <w:color w:val="FFFFFF" w:themeColor="background1"/>
+          <w:sz w:val="24"/>
+          <w:szCs w:val="24"/>
+        </w:rPr>
+        <w:tab/>
+      </w:r>
+      <w:r>
+        <w:rPr>
+          <w:rFonts w:asciiTheme="minorHAnsi" w:hAnsiTheme="minorHAnsi" w:cstheme="minorHAnsi"/>
+          <w:b w:val="0"/>
+          <w:bCs/>
+          <w:color w:val="auto"/>
+          <w:sz w:val="24"/>
+          <w:szCs w:val="24"/>
+        </w:rPr>
+        <w:t xml:space="preserve">Dans ce TP nous avons comparé les différents algorithmes de clustering avec plusieurs méthodes qu’elles soient fournies par des outils ou externes. Nous utilisons pour cela des jeux de données en 2 dimensions afin d’avoir </w:t>
+      </w:r>
+      <w:r>
+        <w:rPr>
+          <w:rFonts w:asciiTheme="minorHAnsi" w:hAnsiTheme="minorHAnsi" w:cstheme="minorHAnsi"/>
+          <w:b w:val="0"/>
+          <w:bCs/>
+          <w:color w:val="auto"/>
+          <w:sz w:val="24"/>
+          <w:szCs w:val="24"/>
+        </w:rPr>
+        <w:t>une meilleure visualisation</w:t>
+      </w:r>
+      <w:r>
+        <w:rPr>
+          <w:rFonts w:asciiTheme="minorHAnsi" w:hAnsiTheme="minorHAnsi" w:cstheme="minorHAnsi"/>
+          <w:b w:val="0"/>
+          <w:bCs/>
+          <w:color w:val="auto"/>
+          <w:sz w:val="24"/>
+          <w:szCs w:val="24"/>
+        </w:rPr>
+        <w:t xml:space="preserve"> de ces dernières. </w:t>
+      </w:r>
+    </w:p>
+    <w:p>
+      <w:pPr>
+        <w:pStyle w:val="Titre1"/>
+        <w:numPr>
+          <w:ilvl w:val="0"/>
+          <w:numId w:val="2"/>
+        </w:numPr>
+        <w:jc w:val="both"/>
+      </w:pPr>
+      <w:r>
+        <w:t>L</w:t>
+      </w:r>
+      <w:r>
+        <w:t>e Clustering</w:t>
+      </w:r>
+      <w:bookmarkEnd w:id="0"/>
+    </w:p>
+    <w:p>
+      <w:pPr>
+        <w:pStyle w:val="Titre2"/>
+        <w:ind w:firstLine="414"/>
+        <w:rPr>
+          <w:lang w:val="en-US"/>
+        </w:rPr>
+      </w:pPr>
+      <w:r>
+        <w:rPr>
+          <w:lang w:val="en-US"/>
+        </w:rPr>
+        <w:t xml:space="preserve"> </w:t>
+      </w:r>
+      <w:bookmarkStart w:id="1" w:name="_Toc115792237"/>
+      <w:r>
+        <w:rPr>
+          <w:lang w:val="en-US"/>
+        </w:rPr>
+        <w:t>Clustering k-Means et k</w:t>
+      </w:r>
+      <w:r>
+        <w:rPr>
+          <w:lang w:val="en-US"/>
+        </w:rPr>
+        <w:t>- Medoids</w:t>
+      </w:r>
+      <w:bookmarkEnd w:id="1"/>
+    </w:p>
+    <w:p>
+      <w:pPr>
+        <w:rPr>
+          <w:lang w:val="en-US"/>
+        </w:rPr>
+      </w:pPr>
+    </w:p>
+    <w:p>
+      <w:pPr>
+        <w:rPr>
+          <w:u w:val="single"/>
+        </w:rPr>
+      </w:pPr>
+      <w:r>
+        <w:rPr>
+          <w:u w:val="single"/>
+        </w:rPr>
+        <w:t>Intérêts de la méthode k-</w:t>
+      </w:r>
+      <w:proofErr w:type="spellStart"/>
+      <w:r>
+        <w:rPr>
+          <w:u w:val="single"/>
+        </w:rPr>
+        <w:t>Means</w:t>
+      </w:r>
+      <w:proofErr w:type="spellEnd"/>
+    </w:p>
+    <w:p/>
+    <w:p/>
+    <w:p/>
+    <w:p>
+      <w:pPr>
+        <w:rPr>
+          <w:u w:val="single"/>
+        </w:rPr>
+      </w:pPr>
+      <w:r>
+        <w:rPr>
+          <w:u w:val="single"/>
+        </w:rPr>
+        <w:t>Limites de la méthode k-</w:t>
+      </w:r>
+      <w:proofErr w:type="spellStart"/>
+      <w:r>
+        <w:rPr>
+          <w:u w:val="single"/>
+        </w:rPr>
+        <w:t>Means</w:t>
+      </w:r>
+      <w:proofErr w:type="spellEnd"/>
+    </w:p>
+    <w:p/>
+    <w:p/>
+    <w:p/>
+    <w:p>
+      <w:pPr>
+        <w:rPr>
+          <w:u w:val="single"/>
+        </w:rPr>
+      </w:pPr>
+      <w:r>
+        <w:rPr>
+          <w:u w:val="single"/>
+        </w:rPr>
+        <w:t>Méthode k-</w:t>
+      </w:r>
+      <w:proofErr w:type="spellStart"/>
+      <w:r>
+        <w:rPr>
+          <w:u w:val="single"/>
+        </w:rPr>
+        <w:t>Medoids</w:t>
+      </w:r>
+      <w:proofErr w:type="spellEnd"/>
+    </w:p>
+    <w:p/>
+    <w:p>
+      <w:pPr>
+        <w:pStyle w:val="Titre2"/>
+        <w:ind w:firstLine="414"/>
+      </w:pPr>
+      <w:r>
+        <w:t>Clustering agglomératif</w:t>
+      </w:r>
+    </w:p>
+    <w:p/>
+    <w:p>
+      <w:pPr>
+        <w:rPr>
+          <w:u w:val="single"/>
+        </w:rPr>
+      </w:pPr>
+      <w:r>
+        <w:rPr>
+          <w:u w:val="single"/>
+        </w:rPr>
+        <w:t>Intérêts de la méthode</w:t>
+      </w:r>
+    </w:p>
+    <w:p/>
+    <w:p/>
+    <w:p/>
+    <w:p>
+      <w:pPr>
+        <w:rPr>
+          <w:u w:val="single"/>
+        </w:rPr>
+      </w:pPr>
+      <w:r>
+        <w:rPr>
+          <w:u w:val="single"/>
+        </w:rPr>
+        <w:t>Limites de la méthode</w:t>
+      </w:r>
+    </w:p>
+    <w:p/>
+    <w:p/>
+    <w:p/>
+    <w:p>
+      <w:pPr>
+        <w:rPr>
+          <w:u w:val="single"/>
+        </w:rPr>
+      </w:pPr>
+      <w:r>
+        <w:rPr>
+          <w:u w:val="single"/>
+        </w:rPr>
+        <w:t>Comparaison de méthodes de clustering</w:t>
+      </w:r>
+    </w:p>
+    <w:p/>
+    <w:p/>
+    <w:p>
+      <w:pPr>
+        <w:jc w:val="both"/>
+      </w:pPr>
+    </w:p>
+    <w:p>
+      <w:pPr>
+        <w:jc w:val="both"/>
+        <w:rPr>
+          <w:rFonts w:asciiTheme="minorHAnsi" w:hAnsiTheme="minorHAnsi" w:cstheme="minorHAnsi"/>
+          <w:b/>
+          <w:bCs/>
+          <w:i/>
+          <w:iCs/>
+          <w:sz w:val="32"/>
+          <w:szCs w:val="32"/>
+        </w:rPr>
+      </w:pPr>
+      <w:r>
+        <w:rPr>
+          <w:rFonts w:asciiTheme="minorHAnsi" w:hAnsiTheme="minorHAnsi" w:cstheme="minorHAnsi"/>
+          <w:b/>
+          <w:bCs/>
+          <w:i/>
+          <w:iCs/>
+          <w:sz w:val="32"/>
+          <w:szCs w:val="32"/>
+        </w:rPr>
+        <w:t xml:space="preserve">Conclusion : </w:t>
+      </w:r>
+    </w:p>
+    <w:p>
+      <w:pPr>
+        <w:pStyle w:val="NormalWeb"/>
+        <w:jc w:val="both"/>
+        <w:rPr>
+          <w:rFonts w:asciiTheme="minorHAnsi" w:hAnsiTheme="minorHAnsi" w:cstheme="minorHAnsi"/>
+        </w:rPr>
+      </w:pPr>
+      <w:r>
+        <w:tab/>
+      </w:r>
+      <w:r>
+        <w:rPr>
+          <w:rFonts w:asciiTheme="minorHAnsi" w:hAnsiTheme="minorHAnsi" w:cstheme="minorHAnsi"/>
+        </w:rPr>
+        <w:t xml:space="preserve">Pour conclure nous pouvons dire que ce TP nous a permis de prendre connaissance et de nous familiariser avec différentes méthodes de clustering et de visualiser leurs effets sur des jeux de données en 2 dimensions. </w:t>
+      </w:r>
+    </w:p>
+    <w:p>
+      <w:pPr>
         <w:pStyle w:val="NormalWeb"/>
         <w:ind w:firstLine="720"/>
-        <w:jc w:val="both"/>
-        <w:rPr>
-          <w:rFonts w:asciiTheme="minorHAnsi" w:hAnsiTheme="minorHAnsi" w:cstheme="minorHAnsi"/>
-        </w:rPr>
-      </w:pPr>
-      <w:r>
-        <w:rPr>
-          <w:rFonts w:asciiTheme="minorHAnsi" w:hAnsiTheme="minorHAnsi" w:cstheme="minorHAnsi"/>
-        </w:rPr>
-        <w:t>Tout au long de ce</w:t>
-      </w:r>
-      <w:r>
-        <w:rPr>
-          <w:rFonts w:asciiTheme="minorHAnsi" w:hAnsiTheme="minorHAnsi" w:cstheme="minorHAnsi"/>
-        </w:rPr>
-        <w:t xml:space="preserve"> projet</w:t>
-      </w:r>
-      <w:r>
-        <w:rPr>
-          <w:rFonts w:asciiTheme="minorHAnsi" w:hAnsiTheme="minorHAnsi" w:cstheme="minorHAnsi"/>
-        </w:rPr>
-        <w:t xml:space="preserve">, nous avons réussi </w:t>
-      </w:r>
-      <w:proofErr w:type="spellStart"/>
-      <w:r>
-        <w:rPr>
-          <w:rFonts w:asciiTheme="minorHAnsi" w:hAnsiTheme="minorHAnsi" w:cstheme="minorHAnsi"/>
-        </w:rPr>
-        <w:t>a</w:t>
-      </w:r>
-      <w:proofErr w:type="spellEnd"/>
-      <w:r>
-        <w:rPr>
-          <w:rFonts w:asciiTheme="minorHAnsi" w:hAnsiTheme="minorHAnsi" w:cstheme="minorHAnsi"/>
-        </w:rPr>
-        <w:t xml:space="preserve">̀ </w:t>
-      </w:r>
-      <w:r>
-        <w:rPr>
-          <w:rFonts w:asciiTheme="minorHAnsi" w:hAnsiTheme="minorHAnsi" w:cstheme="minorHAnsi"/>
-        </w:rPr>
-        <w:t>répondre aux problèmes posés en codant au fur et à mesure le</w:t>
-      </w:r>
-      <w:r>
-        <w:rPr>
-          <w:rFonts w:asciiTheme="minorHAnsi" w:hAnsiTheme="minorHAnsi" w:cstheme="minorHAnsi"/>
-        </w:rPr>
-        <w:t xml:space="preserve"> Lex, le </w:t>
-      </w:r>
-      <w:proofErr w:type="spellStart"/>
-      <w:r>
-        <w:rPr>
-          <w:rFonts w:asciiTheme="minorHAnsi" w:hAnsiTheme="minorHAnsi" w:cstheme="minorHAnsi"/>
-        </w:rPr>
-        <w:t>Yacc</w:t>
-      </w:r>
-      <w:proofErr w:type="spellEnd"/>
-      <w:r>
-        <w:rPr>
-          <w:rFonts w:asciiTheme="minorHAnsi" w:hAnsiTheme="minorHAnsi" w:cstheme="minorHAnsi"/>
-        </w:rPr>
-        <w:t xml:space="preserve">. </w:t>
+        <w:rPr>
+          <w:rFonts w:ascii="Calibri" w:hAnsi="Calibri" w:cs="Calibri"/>
+        </w:rPr>
+      </w:pPr>
+      <w:r>
+        <w:rPr>
+          <w:rFonts w:ascii="Calibri" w:hAnsi="Calibri" w:cs="Calibri"/>
+        </w:rPr>
+        <w:t xml:space="preserve">Nous avons pu </w:t>
+      </w:r>
+      <w:r>
+        <w:rPr>
+          <w:rFonts w:ascii="Calibri" w:hAnsi="Calibri" w:cs="Calibri"/>
+        </w:rPr>
+        <w:t>expérimenter</w:t>
+      </w:r>
+      <w:r>
+        <w:rPr>
+          <w:rFonts w:ascii="Calibri" w:hAnsi="Calibri" w:cs="Calibri"/>
+        </w:rPr>
+        <w:t xml:space="preserve"> et mieux comprendre les principes de base </w:t>
+      </w:r>
+      <w:r>
+        <w:rPr>
+          <w:rFonts w:ascii="Calibri" w:hAnsi="Calibri" w:cs="Calibri"/>
+        </w:rPr>
+        <w:t>du clustering</w:t>
+      </w:r>
+      <w:r>
+        <w:rPr>
+          <w:rFonts w:ascii="Calibri" w:hAnsi="Calibri" w:cs="Calibri"/>
+        </w:rPr>
+        <w:t xml:space="preserve"> de </w:t>
+      </w:r>
+      <w:r>
+        <w:rPr>
+          <w:rFonts w:ascii="Calibri" w:hAnsi="Calibri" w:cs="Calibri"/>
+        </w:rPr>
+        <w:t>manière</w:t>
+      </w:r>
+      <w:r>
+        <w:rPr>
+          <w:rFonts w:ascii="Calibri" w:hAnsi="Calibri" w:cs="Calibri"/>
+        </w:rPr>
+        <w:t xml:space="preserve"> globale dans un premier temps</w:t>
+      </w:r>
+      <w:r>
+        <w:rPr>
+          <w:rFonts w:ascii="Calibri" w:hAnsi="Calibri" w:cs="Calibri"/>
+        </w:rPr>
+        <w:t>,</w:t>
+      </w:r>
+      <w:r>
+        <w:rPr>
+          <w:rFonts w:ascii="Calibri" w:hAnsi="Calibri" w:cs="Calibri"/>
+        </w:rPr>
+        <w:t xml:space="preserve"> puis plus approfondis</w:t>
+      </w:r>
+      <w:r>
+        <w:rPr>
+          <w:rFonts w:ascii="Calibri" w:hAnsi="Calibri" w:cs="Calibri"/>
+        </w:rPr>
+        <w:t xml:space="preserve"> via différentes méthodes en comparant leurs avantages et inconvénients.</w:t>
       </w:r>
     </w:p>
     <w:p>
       <w:pPr>
         <w:pStyle w:val="NormalWeb"/>
         <w:ind w:firstLine="720"/>
-        <w:jc w:val="both"/>
-        <w:rPr>
-          <w:rFonts w:asciiTheme="minorHAnsi" w:hAnsiTheme="minorHAnsi" w:cstheme="minorHAnsi"/>
-        </w:rPr>
-      </w:pPr>
-      <w:r>
-        <w:rPr>
-          <w:rFonts w:asciiTheme="minorHAnsi" w:hAnsiTheme="minorHAnsi" w:cstheme="minorHAnsi"/>
-        </w:rPr>
-        <w:t xml:space="preserve">Nous avons réussi </w:t>
+      </w:pPr>
+      <w:r>
+        <w:rPr>
+          <w:rFonts w:ascii="Calibri" w:hAnsi="Calibri" w:cs="Calibri"/>
+        </w:rPr>
+        <w:t xml:space="preserve">Cela nous permet donc de nous mettre une fois de plus dans le </w:t>
+      </w:r>
+      <w:r>
+        <w:rPr>
+          <w:rFonts w:ascii="Calibri" w:hAnsi="Calibri" w:cs="Calibri"/>
+        </w:rPr>
+        <w:t>rôle</w:t>
+      </w:r>
+      <w:r>
+        <w:rPr>
+          <w:rFonts w:ascii="Calibri" w:hAnsi="Calibri" w:cs="Calibri"/>
+        </w:rPr>
+        <w:t xml:space="preserve"> de l’</w:t>
+      </w:r>
+      <w:r>
+        <w:rPr>
+          <w:rFonts w:ascii="Calibri" w:hAnsi="Calibri" w:cs="Calibri"/>
+        </w:rPr>
+        <w:t>ingénieur</w:t>
+      </w:r>
+      <w:r>
+        <w:rPr>
+          <w:rFonts w:ascii="Calibri" w:hAnsi="Calibri" w:cs="Calibri"/>
+        </w:rPr>
+        <w:t xml:space="preserve"> qui est d’utiliser ses connaissances et de les appliquer </w:t>
       </w:r>
       <w:proofErr w:type="spellStart"/>
       <w:r>
         <w:rPr>
-          <w:rFonts w:asciiTheme="minorHAnsi" w:hAnsiTheme="minorHAnsi" w:cstheme="minorHAnsi"/>
+          <w:rFonts w:ascii="Calibri" w:hAnsi="Calibri" w:cs="Calibri"/>
         </w:rPr>
         <w:t>a</w:t>
       </w:r>
       <w:proofErr w:type="spellEnd"/>
       <w:r>
         <w:rPr>
-          <w:rFonts w:asciiTheme="minorHAnsi" w:hAnsiTheme="minorHAnsi" w:cstheme="minorHAnsi"/>
-        </w:rPr>
-        <w:t xml:space="preserve">̀ gérer l’approche </w:t>
-      </w:r>
-      <w:r>
-        <w:rPr>
-          <w:rFonts w:asciiTheme="minorHAnsi" w:hAnsiTheme="minorHAnsi" w:cstheme="minorHAnsi"/>
-        </w:rPr>
-        <w:t>des différent</w:t>
-      </w:r>
-      <w:r>
-        <w:rPr>
-          <w:rFonts w:asciiTheme="minorHAnsi" w:hAnsiTheme="minorHAnsi" w:cstheme="minorHAnsi"/>
-        </w:rPr>
-        <w:t>e</w:t>
-      </w:r>
-      <w:r>
-        <w:rPr>
-          <w:rFonts w:asciiTheme="minorHAnsi" w:hAnsiTheme="minorHAnsi" w:cstheme="minorHAnsi"/>
-        </w:rPr>
-        <w:t xml:space="preserve">s </w:t>
-      </w:r>
-      <w:r>
-        <w:rPr>
-          <w:rFonts w:asciiTheme="minorHAnsi" w:hAnsiTheme="minorHAnsi" w:cstheme="minorHAnsi"/>
-        </w:rPr>
-        <w:t>problématiques de</w:t>
-      </w:r>
-      <w:r>
-        <w:rPr>
-          <w:rFonts w:asciiTheme="minorHAnsi" w:hAnsiTheme="minorHAnsi" w:cstheme="minorHAnsi"/>
-        </w:rPr>
-        <w:t xml:space="preserve"> ces étapes</w:t>
-      </w:r>
-      <w:r>
-        <w:rPr>
-          <w:rFonts w:asciiTheme="minorHAnsi" w:hAnsiTheme="minorHAnsi" w:cstheme="minorHAnsi"/>
-        </w:rPr>
-        <w:t xml:space="preserve"> et ainsi réaliser un compilateur et vérifier son fonctionnement grâce à </w:t>
-      </w:r>
-      <w:r>
-        <w:rPr>
-          <w:rFonts w:asciiTheme="minorHAnsi" w:hAnsiTheme="minorHAnsi" w:cstheme="minorHAnsi"/>
-        </w:rPr>
-        <w:t>l’interpréteur</w:t>
-      </w:r>
-      <w:r>
-        <w:rPr>
-          <w:rFonts w:asciiTheme="minorHAnsi" w:hAnsiTheme="minorHAnsi" w:cstheme="minorHAnsi"/>
-        </w:rPr>
-        <w:t>.</w:t>
-      </w:r>
-      <w:r>
-        <w:rPr>
-          <w:rFonts w:asciiTheme="minorHAnsi" w:hAnsiTheme="minorHAnsi" w:cstheme="minorHAnsi"/>
-        </w:rPr>
-        <w:t xml:space="preserve"> Nous pouvons donc désormais comprendre ce qu’il se passe derrière </w:t>
-      </w:r>
-      <w:proofErr w:type="spellStart"/>
-      <w:r>
-        <w:rPr>
-          <w:rFonts w:asciiTheme="minorHAnsi" w:hAnsiTheme="minorHAnsi" w:cstheme="minorHAnsi"/>
-        </w:rPr>
-        <w:t>gcc</w:t>
-      </w:r>
-      <w:proofErr w:type="spellEnd"/>
-      <w:r>
-        <w:rPr>
-          <w:rFonts w:asciiTheme="minorHAnsi" w:hAnsiTheme="minorHAnsi" w:cstheme="minorHAnsi"/>
-        </w:rPr>
-        <w:t xml:space="preserve"> par exemple et les </w:t>
-      </w:r>
-      <w:r>
-        <w:rPr>
-          <w:rFonts w:asciiTheme="minorHAnsi" w:hAnsiTheme="minorHAnsi" w:cstheme="minorHAnsi"/>
-        </w:rPr>
-        <w:t>problématiques</w:t>
-      </w:r>
-      <w:r>
-        <w:rPr>
-          <w:rFonts w:asciiTheme="minorHAnsi" w:hAnsiTheme="minorHAnsi" w:cstheme="minorHAnsi"/>
-        </w:rPr>
-        <w:t xml:space="preserve"> qui ont été rencontrées lors de sa mise en place. </w:t>
+          <w:rFonts w:ascii="Calibri" w:hAnsi="Calibri" w:cs="Calibri"/>
+        </w:rPr>
+        <w:t xml:space="preserve">̀ des cas </w:t>
+      </w:r>
+      <w:r>
+        <w:rPr>
+          <w:rFonts w:ascii="Calibri" w:hAnsi="Calibri" w:cs="Calibri"/>
+        </w:rPr>
+        <w:t>réels</w:t>
+      </w:r>
+      <w:r>
+        <w:rPr>
+          <w:rFonts w:ascii="Calibri" w:hAnsi="Calibri" w:cs="Calibri"/>
+        </w:rPr>
+        <w:t xml:space="preserve">. </w:t>
+      </w:r>
+      <w:r>
+        <w:rPr>
+          <w:rFonts w:ascii="Calibri" w:hAnsi="Calibri" w:cs="Calibri"/>
+        </w:rPr>
+        <w:t xml:space="preserve">D’autant plus que le clustering peut être appliqué à énormément de cas d’usages dans de nombreux domaines et, selon nous, est </w:t>
+      </w:r>
+      <w:r>
+        <w:rPr>
+          <w:rFonts w:ascii="Calibri" w:hAnsi="Calibri" w:cs="Calibri"/>
+        </w:rPr>
+        <w:t xml:space="preserve">chaque jour un peu plus dans l’actualité. </w:t>
+      </w:r>
+      <w:r>
+        <w:br w:type="page"/>
       </w:r>
     </w:p>
     <w:p>
       <w:pPr>
-        <w:pStyle w:val="NormalWeb"/>
-        <w:ind w:firstLine="720"/>
-        <w:jc w:val="both"/>
-        <w:rPr>
-          <w:rFonts w:asciiTheme="minorHAnsi" w:hAnsiTheme="minorHAnsi" w:cstheme="minorHAnsi"/>
-        </w:rPr>
-      </w:pPr>
-      <w:r>
-        <w:rPr>
-          <w:rFonts w:asciiTheme="minorHAnsi" w:hAnsiTheme="minorHAnsi" w:cstheme="minorHAnsi"/>
-        </w:rPr>
-        <w:t>La conception d’un microprocesseur de type RISC avec pipeline n</w:t>
-      </w:r>
-      <w:r>
-        <w:rPr>
-          <w:rFonts w:asciiTheme="minorHAnsi" w:hAnsiTheme="minorHAnsi" w:cstheme="minorHAnsi"/>
-        </w:rPr>
-        <w:t xml:space="preserve">ous </w:t>
-      </w:r>
-      <w:r>
-        <w:rPr>
-          <w:rFonts w:asciiTheme="minorHAnsi" w:hAnsiTheme="minorHAnsi" w:cstheme="minorHAnsi"/>
-        </w:rPr>
-        <w:t>a</w:t>
-      </w:r>
-      <w:r>
-        <w:rPr>
-          <w:rFonts w:asciiTheme="minorHAnsi" w:hAnsiTheme="minorHAnsi" w:cstheme="minorHAnsi"/>
-        </w:rPr>
-        <w:t xml:space="preserve"> également </w:t>
-      </w:r>
-      <w:r>
-        <w:rPr>
-          <w:rFonts w:asciiTheme="minorHAnsi" w:hAnsiTheme="minorHAnsi" w:cstheme="minorHAnsi"/>
-        </w:rPr>
-        <w:t>permis</w:t>
-      </w:r>
-      <w:r>
-        <w:rPr>
-          <w:rFonts w:asciiTheme="minorHAnsi" w:hAnsiTheme="minorHAnsi" w:cstheme="minorHAnsi"/>
-        </w:rPr>
-        <w:t xml:space="preserve"> </w:t>
-      </w:r>
-      <w:r>
-        <w:rPr>
-          <w:rFonts w:asciiTheme="minorHAnsi" w:hAnsiTheme="minorHAnsi" w:cstheme="minorHAnsi"/>
-        </w:rPr>
-        <w:t>d’</w:t>
-      </w:r>
-      <w:r>
-        <w:rPr>
-          <w:rFonts w:asciiTheme="minorHAnsi" w:hAnsiTheme="minorHAnsi" w:cstheme="minorHAnsi"/>
-        </w:rPr>
-        <w:t xml:space="preserve">expérimenter et </w:t>
-      </w:r>
-      <w:r>
-        <w:rPr>
-          <w:rFonts w:asciiTheme="minorHAnsi" w:hAnsiTheme="minorHAnsi" w:cstheme="minorHAnsi"/>
-        </w:rPr>
-        <w:t xml:space="preserve">de </w:t>
-      </w:r>
-      <w:r>
-        <w:rPr>
-          <w:rFonts w:asciiTheme="minorHAnsi" w:hAnsiTheme="minorHAnsi" w:cstheme="minorHAnsi"/>
-        </w:rPr>
-        <w:t xml:space="preserve">mieux comprendre </w:t>
-      </w:r>
-      <w:r>
-        <w:rPr>
-          <w:rFonts w:asciiTheme="minorHAnsi" w:hAnsiTheme="minorHAnsi" w:cstheme="minorHAnsi"/>
-        </w:rPr>
-        <w:t>les notions d’architectures matérielles et d’automate et langage abordés en cours</w:t>
-      </w:r>
-      <w:r>
-        <w:rPr>
-          <w:rFonts w:asciiTheme="minorHAnsi" w:hAnsiTheme="minorHAnsi" w:cstheme="minorHAnsi"/>
-        </w:rPr>
-        <w:t>.</w:t>
-      </w:r>
-    </w:p>
-    <w:p>
-      <w:pPr>
-        <w:pStyle w:val="NormalWeb"/>
-        <w:ind w:firstLine="720"/>
-        <w:jc w:val="both"/>
-        <w:rPr>
-          <w:rFonts w:asciiTheme="minorHAnsi" w:hAnsiTheme="minorHAnsi" w:cstheme="minorHAnsi"/>
-        </w:rPr>
-      </w:pPr>
-      <w:r>
-        <w:rPr>
-          <w:rFonts w:asciiTheme="minorHAnsi" w:hAnsiTheme="minorHAnsi" w:cstheme="minorHAnsi"/>
-        </w:rPr>
-        <w:t xml:space="preserve">Cela nous permet donc de nous mettre une fois de plus dans le rôle de l’ingénieur qui est d’utiliser ses connaissances et de les appliquer </w:t>
-      </w:r>
-      <w:proofErr w:type="spellStart"/>
-      <w:r>
-        <w:rPr>
-          <w:rFonts w:asciiTheme="minorHAnsi" w:hAnsiTheme="minorHAnsi" w:cstheme="minorHAnsi"/>
-        </w:rPr>
-        <w:t>a</w:t>
-      </w:r>
-      <w:proofErr w:type="spellEnd"/>
-      <w:r>
-        <w:rPr>
-          <w:rFonts w:asciiTheme="minorHAnsi" w:hAnsiTheme="minorHAnsi" w:cstheme="minorHAnsi"/>
-        </w:rPr>
-        <w:t xml:space="preserve">̀ des cas réels. </w:t>
-      </w:r>
-    </w:p>
-    <w:p>
-      <w:pPr>
-        <w:pStyle w:val="NormalWeb"/>
-        <w:ind w:firstLine="720"/>
-        <w:jc w:val="both"/>
-        <w:rPr>
-          <w:rFonts w:asciiTheme="minorHAnsi" w:hAnsiTheme="minorHAnsi" w:cstheme="minorHAnsi"/>
-        </w:rPr>
-      </w:pPr>
-      <w:r>
-        <w:br w:type="page"/>
-      </w:r>
-    </w:p>
-    <w:p>
-      <w:pPr>
         <w:pStyle w:val="Titre1"/>
       </w:pPr>
-      <w:bookmarkStart w:id="1" w:name="_Toc115790960"/>
+      <w:bookmarkStart w:id="2" w:name="_Toc115792238"/>
       <w:r>
         <w:lastRenderedPageBreak/>
         <w:t>Table des annexes</w:t>
       </w:r>
-      <w:bookmarkEnd w:id="1"/>
+      <w:bookmarkEnd w:id="2"/>
     </w:p>
     <w:sdt>
       <w:sdtPr>
@@ -2346,14 +2487,13 @@
           <w:rPr>
             <w:rStyle w:val="Lienhypertexte"/>
           </w:rPr>
-          <w:t>https://github.com/Piazo/ProjetSystemeInfo</w:t>
+          <w:t>https://github.com/Enario4/ApprentissageNonSupervise</w:t>
         </w:r>
       </w:hyperlink>
       <w:r>
-        <w:t xml:space="preserve"> (la branche « yo » est la plus à jour)</w:t>
+        <w:t xml:space="preserve"> </w:t>
       </w:r>
     </w:p>
-    <w:p/>
     <w:p>
       <w:pPr>
         <w:rPr>
@@ -3343,6 +3483,95 @@
     </w:lvl>
   </w:abstractNum>
   <w:abstractNum w:abstractNumId="6" w15:restartNumberingAfterBreak="0">
+    <w:nsid w:val="341120E1"/>
+    <w:multiLevelType w:val="hybridMultilevel"/>
+    <w:tmpl w:val="504621D0"/>
+    <w:lvl w:ilvl="0" w:tplc="E912EECA">
+      <w:start w:val="1"/>
+      <w:numFmt w:val="decimal"/>
+      <w:lvlText w:val="%1-"/>
+      <w:lvlJc w:val="left"/>
+      <w:pPr>
+        <w:ind w:left="720" w:hanging="360"/>
+      </w:pPr>
+      <w:rPr>
+        <w:rFonts w:hint="default"/>
+      </w:rPr>
+    </w:lvl>
+    <w:lvl w:ilvl="1" w:tplc="040C0019" w:tentative="1">
+      <w:start w:val="1"/>
+      <w:numFmt w:val="lowerLetter"/>
+      <w:lvlText w:val="%2."/>
+      <w:lvlJc w:val="left"/>
+      <w:pPr>
+        <w:ind w:left="1440" w:hanging="360"/>
+      </w:pPr>
+    </w:lvl>
+    <w:lvl w:ilvl="2" w:tplc="040C001B" w:tentative="1">
+      <w:start w:val="1"/>
+      <w:numFmt w:val="lowerRoman"/>
+      <w:lvlText w:val="%3."/>
+      <w:lvlJc w:val="right"/>
+      <w:pPr>
+        <w:ind w:left="2160" w:hanging="180"/>
+      </w:pPr>
+    </w:lvl>
+    <w:lvl w:ilvl="3" w:tplc="040C000F" w:tentative="1">
+      <w:start w:val="1"/>
+      <w:numFmt w:val="decimal"/>
+      <w:lvlText w:val="%4."/>
+      <w:lvlJc w:val="left"/>
+      <w:pPr>
+        <w:ind w:left="2880" w:hanging="360"/>
+      </w:pPr>
+    </w:lvl>
+    <w:lvl w:ilvl="4" w:tplc="040C0019" w:tentative="1">
+      <w:start w:val="1"/>
+      <w:numFmt w:val="lowerLetter"/>
+      <w:lvlText w:val="%5."/>
+      <w:lvlJc w:val="left"/>
+      <w:pPr>
+        <w:ind w:left="3600" w:hanging="360"/>
+      </w:pPr>
+    </w:lvl>
+    <w:lvl w:ilvl="5" w:tplc="040C001B" w:tentative="1">
+      <w:start w:val="1"/>
+      <w:numFmt w:val="lowerRoman"/>
+      <w:lvlText w:val="%6."/>
+      <w:lvlJc w:val="right"/>
+      <w:pPr>
+        <w:ind w:left="4320" w:hanging="180"/>
+      </w:pPr>
+    </w:lvl>
+    <w:lvl w:ilvl="6" w:tplc="040C000F" w:tentative="1">
+      <w:start w:val="1"/>
+      <w:numFmt w:val="decimal"/>
+      <w:lvlText w:val="%7."/>
+      <w:lvlJc w:val="left"/>
+      <w:pPr>
+        <w:ind w:left="5040" w:hanging="360"/>
+      </w:pPr>
+    </w:lvl>
+    <w:lvl w:ilvl="7" w:tplc="040C0019" w:tentative="1">
+      <w:start w:val="1"/>
+      <w:numFmt w:val="lowerLetter"/>
+      <w:lvlText w:val="%8."/>
+      <w:lvlJc w:val="left"/>
+      <w:pPr>
+        <w:ind w:left="5760" w:hanging="360"/>
+      </w:pPr>
+    </w:lvl>
+    <w:lvl w:ilvl="8" w:tplc="040C001B" w:tentative="1">
+      <w:start w:val="1"/>
+      <w:numFmt w:val="lowerRoman"/>
+      <w:lvlText w:val="%9."/>
+      <w:lvlJc w:val="right"/>
+      <w:pPr>
+        <w:ind w:left="6480" w:hanging="180"/>
+      </w:pPr>
+    </w:lvl>
+  </w:abstractNum>
+  <w:abstractNum w:abstractNumId="7" w15:restartNumberingAfterBreak="0">
     <w:nsid w:val="3C833BDA"/>
     <w:multiLevelType w:val="multilevel"/>
     <w:tmpl w:val="B8EA9136"/>
@@ -3451,7 +3680,7 @@
       </w:pPr>
     </w:lvl>
   </w:abstractNum>
-  <w:abstractNum w:abstractNumId="7" w15:restartNumberingAfterBreak="0">
+  <w:abstractNum w:abstractNumId="8" w15:restartNumberingAfterBreak="0">
     <w:nsid w:val="3E533FC3"/>
     <w:multiLevelType w:val="hybridMultilevel"/>
     <w:tmpl w:val="60F2B13A"/>
@@ -3540,7 +3769,7 @@
       </w:pPr>
     </w:lvl>
   </w:abstractNum>
-  <w:abstractNum w:abstractNumId="8" w15:restartNumberingAfterBreak="0">
+  <w:abstractNum w:abstractNumId="9" w15:restartNumberingAfterBreak="0">
     <w:nsid w:val="3E7C556E"/>
     <w:multiLevelType w:val="multilevel"/>
     <w:tmpl w:val="51826814"/>
@@ -3681,7 +3910,7 @@
       </w:rPr>
     </w:lvl>
   </w:abstractNum>
-  <w:abstractNum w:abstractNumId="9" w15:restartNumberingAfterBreak="0">
+  <w:abstractNum w:abstractNumId="10" w15:restartNumberingAfterBreak="0">
     <w:nsid w:val="408273F0"/>
     <w:multiLevelType w:val="hybridMultilevel"/>
     <w:tmpl w:val="3CB0AFC6"/>
@@ -3770,7 +3999,7 @@
       </w:pPr>
     </w:lvl>
   </w:abstractNum>
-  <w:abstractNum w:abstractNumId="10" w15:restartNumberingAfterBreak="0">
+  <w:abstractNum w:abstractNumId="11" w15:restartNumberingAfterBreak="0">
     <w:nsid w:val="42974D50"/>
     <w:multiLevelType w:val="multilevel"/>
     <w:tmpl w:val="6862FA14"/>
@@ -3911,7 +4140,7 @@
       </w:rPr>
     </w:lvl>
   </w:abstractNum>
-  <w:abstractNum w:abstractNumId="11" w15:restartNumberingAfterBreak="0">
+  <w:abstractNum w:abstractNumId="12" w15:restartNumberingAfterBreak="0">
     <w:nsid w:val="46253B50"/>
     <w:multiLevelType w:val="multilevel"/>
     <w:tmpl w:val="56CADA3A"/>
@@ -4033,7 +4262,7 @@
       </w:rPr>
     </w:lvl>
   </w:abstractNum>
-  <w:abstractNum w:abstractNumId="12" w15:restartNumberingAfterBreak="0">
+  <w:abstractNum w:abstractNumId="13" w15:restartNumberingAfterBreak="0">
     <w:nsid w:val="4A822A62"/>
     <w:multiLevelType w:val="hybridMultilevel"/>
     <w:tmpl w:val="60F2B13A"/>
@@ -4122,7 +4351,7 @@
       </w:pPr>
     </w:lvl>
   </w:abstractNum>
-  <w:abstractNum w:abstractNumId="13" w15:restartNumberingAfterBreak="0">
+  <w:abstractNum w:abstractNumId="14" w15:restartNumberingAfterBreak="0">
     <w:nsid w:val="4EA54EB3"/>
     <w:multiLevelType w:val="multilevel"/>
     <w:tmpl w:val="D126534E"/>
@@ -4263,7 +4492,7 @@
       </w:rPr>
     </w:lvl>
   </w:abstractNum>
-  <w:abstractNum w:abstractNumId="14" w15:restartNumberingAfterBreak="0">
+  <w:abstractNum w:abstractNumId="15" w15:restartNumberingAfterBreak="0">
     <w:nsid w:val="59A676E8"/>
     <w:multiLevelType w:val="hybridMultilevel"/>
     <w:tmpl w:val="D8E2008C"/>
@@ -4352,7 +4581,7 @@
       </w:pPr>
     </w:lvl>
   </w:abstractNum>
-  <w:abstractNum w:abstractNumId="15" w15:restartNumberingAfterBreak="0">
+  <w:abstractNum w:abstractNumId="16" w15:restartNumberingAfterBreak="0">
     <w:nsid w:val="5CAC7666"/>
     <w:multiLevelType w:val="multilevel"/>
     <w:tmpl w:val="007292F2"/>
@@ -4493,7 +4722,7 @@
       </w:rPr>
     </w:lvl>
   </w:abstractNum>
-  <w:abstractNum w:abstractNumId="16" w15:restartNumberingAfterBreak="0">
+  <w:abstractNum w:abstractNumId="17" w15:restartNumberingAfterBreak="0">
     <w:nsid w:val="5CE33018"/>
     <w:multiLevelType w:val="hybridMultilevel"/>
     <w:tmpl w:val="3F4C8FF4"/>
@@ -4606,7 +4835,7 @@
       </w:rPr>
     </w:lvl>
   </w:abstractNum>
-  <w:abstractNum w:abstractNumId="17" w15:restartNumberingAfterBreak="0">
+  <w:abstractNum w:abstractNumId="18" w15:restartNumberingAfterBreak="0">
     <w:nsid w:val="667559D7"/>
     <w:multiLevelType w:val="hybridMultilevel"/>
     <w:tmpl w:val="3B64D3DE"/>
@@ -4695,7 +4924,7 @@
       </w:pPr>
     </w:lvl>
   </w:abstractNum>
-  <w:abstractNum w:abstractNumId="18" w15:restartNumberingAfterBreak="0">
+  <w:abstractNum w:abstractNumId="19" w15:restartNumberingAfterBreak="0">
     <w:nsid w:val="711E49B9"/>
     <w:multiLevelType w:val="hybridMultilevel"/>
     <w:tmpl w:val="0CE02B4C"/>
@@ -4786,7 +5015,7 @@
       </w:pPr>
     </w:lvl>
   </w:abstractNum>
-  <w:abstractNum w:abstractNumId="19" w15:restartNumberingAfterBreak="0">
+  <w:abstractNum w:abstractNumId="20" w15:restartNumberingAfterBreak="0">
     <w:nsid w:val="73E140CD"/>
     <w:multiLevelType w:val="hybridMultilevel"/>
     <w:tmpl w:val="0BD8D946"/>
@@ -4900,7 +5129,7 @@
       </w:rPr>
     </w:lvl>
   </w:abstractNum>
-  <w:abstractNum w:abstractNumId="20" w15:restartNumberingAfterBreak="0">
+  <w:abstractNum w:abstractNumId="21" w15:restartNumberingAfterBreak="0">
     <w:nsid w:val="74EC4C69"/>
     <w:multiLevelType w:val="multilevel"/>
     <w:tmpl w:val="39AE56E2"/>
@@ -5041,7 +5270,7 @@
       </w:rPr>
     </w:lvl>
   </w:abstractNum>
-  <w:abstractNum w:abstractNumId="21" w15:restartNumberingAfterBreak="0">
+  <w:abstractNum w:abstractNumId="22" w15:restartNumberingAfterBreak="0">
     <w:nsid w:val="7B7B5E7F"/>
     <w:multiLevelType w:val="multilevel"/>
     <w:tmpl w:val="00F4DE06"/>
@@ -5183,7 +5412,7 @@
     </w:lvl>
   </w:abstractNum>
   <w:num w:numId="1" w16cid:durableId="1918788023">
-    <w:abstractNumId w:val="11"/>
+    <w:abstractNumId w:val="12"/>
   </w:num>
   <w:num w:numId="2" w16cid:durableId="1218974301">
     <w:abstractNumId w:val="3"/>
@@ -5192,16 +5421,16 @@
     <w:abstractNumId w:val="2"/>
   </w:num>
   <w:num w:numId="4" w16cid:durableId="1832602428">
-    <w:abstractNumId w:val="7"/>
+    <w:abstractNumId w:val="8"/>
   </w:num>
   <w:num w:numId="5" w16cid:durableId="931856698">
-    <w:abstractNumId w:val="12"/>
+    <w:abstractNumId w:val="13"/>
   </w:num>
   <w:num w:numId="6" w16cid:durableId="101389328">
-    <w:abstractNumId w:val="21"/>
+    <w:abstractNumId w:val="22"/>
   </w:num>
   <w:num w:numId="7" w16cid:durableId="1669668771">
-    <w:abstractNumId w:val="6"/>
+    <w:abstractNumId w:val="7"/>
   </w:num>
   <w:num w:numId="8" w16cid:durableId="1934170271">
     <w:abstractNumId w:val="4"/>
@@ -5210,46 +5439,49 @@
     <w:abstractNumId w:val="0"/>
   </w:num>
   <w:num w:numId="10" w16cid:durableId="1504860025">
-    <w:abstractNumId w:val="10"/>
+    <w:abstractNumId w:val="11"/>
   </w:num>
   <w:num w:numId="11" w16cid:durableId="1211259645">
-    <w:abstractNumId w:val="8"/>
+    <w:abstractNumId w:val="9"/>
   </w:num>
   <w:num w:numId="12" w16cid:durableId="1963269322">
-    <w:abstractNumId w:val="20"/>
+    <w:abstractNumId w:val="21"/>
   </w:num>
   <w:num w:numId="13" w16cid:durableId="952322039">
     <w:abstractNumId w:val="2"/>
   </w:num>
   <w:num w:numId="14" w16cid:durableId="750277927">
-    <w:abstractNumId w:val="13"/>
+    <w:abstractNumId w:val="14"/>
   </w:num>
   <w:num w:numId="15" w16cid:durableId="1267232961">
-    <w:abstractNumId w:val="14"/>
+    <w:abstractNumId w:val="15"/>
   </w:num>
   <w:num w:numId="16" w16cid:durableId="52047104">
     <w:abstractNumId w:val="1"/>
   </w:num>
   <w:num w:numId="17" w16cid:durableId="1386757809">
-    <w:abstractNumId w:val="17"/>
+    <w:abstractNumId w:val="18"/>
   </w:num>
   <w:num w:numId="18" w16cid:durableId="2140033178">
-    <w:abstractNumId w:val="18"/>
+    <w:abstractNumId w:val="19"/>
   </w:num>
   <w:num w:numId="19" w16cid:durableId="454064437">
-    <w:abstractNumId w:val="15"/>
+    <w:abstractNumId w:val="16"/>
   </w:num>
   <w:num w:numId="20" w16cid:durableId="684400490">
     <w:abstractNumId w:val="5"/>
   </w:num>
   <w:num w:numId="21" w16cid:durableId="1506088134">
-    <w:abstractNumId w:val="19"/>
+    <w:abstractNumId w:val="20"/>
   </w:num>
   <w:num w:numId="22" w16cid:durableId="1238783976">
-    <w:abstractNumId w:val="16"/>
+    <w:abstractNumId w:val="17"/>
   </w:num>
   <w:num w:numId="23" w16cid:durableId="1836410407">
-    <w:abstractNumId w:val="9"/>
+    <w:abstractNumId w:val="10"/>
+  </w:num>
+  <w:num w:numId="24" w16cid:durableId="327490440">
+    <w:abstractNumId w:val="6"/>
   </w:num>
   <w:numIdMacAtCleanup w:val="11"/>
 </w:numbering>

</xml_diff>